<commit_message>
added new line in pipeline
</commit_message>
<xml_diff>
--- a/documents/IQA/IQA2.docx
+++ b/documents/IQA/IQA2.docx
@@ -28,6 +28,412 @@
     </w:p>
     <w:p>
       <w:pPr>
+        <w:ind w:left="720"/>
+        <w:rPr>
+          <w:b/>
+          <w:bCs/>
+        </w:rPr>
+      </w:pPr>
+      <w:r>
+        <w:t>Ans:</w:t>
+      </w:r>
+      <w:r>
+        <w:rPr>
+          <w:rFonts w:ascii="Nunito" w:eastAsia="Times New Roman" w:hAnsi="Nunito" w:cs="Times New Roman"/>
+          <w:b/>
+          <w:bCs/>
+          <w:color w:val="273239"/>
+          <w:spacing w:val="2"/>
+          <w:kern w:val="0"/>
+          <w:sz w:val="36"/>
+          <w:szCs w:val="36"/>
+          <w:bdr w:val="none" w:sz="0" w:space="0" w:color="auto" w:frame="1"/>
+          <w14:ligatures w14:val="none"/>
+        </w:rPr>
+        <w:t xml:space="preserve"> </w:t>
+      </w:r>
+      <w:r>
+        <w:rPr>
+          <w:b/>
+          <w:bCs/>
+        </w:rPr>
+        <w:t>Replication Controller Vs Replica Set:</w:t>
+      </w:r>
+    </w:p>
+    <w:tbl>
+      <w:tblPr>
+        <w:tblW w:w="0" w:type="auto"/>
+        <w:tblCellMar>
+          <w:left w:w="0" w:type="dxa"/>
+          <w:right w:w="0" w:type="dxa"/>
+        </w:tblCellMar>
+        <w:tblLook w:val="04A0" w:firstRow="1" w:lastRow="0" w:firstColumn="1" w:lastColumn="0" w:noHBand="0" w:noVBand="1"/>
+      </w:tblPr>
+      <w:tblGrid>
+        <w:gridCol w:w="4300"/>
+        <w:gridCol w:w="5054"/>
+      </w:tblGrid>
+      <w:tr>
+        <w:trPr>
+          <w:tblHeader/>
+        </w:trPr>
+        <w:tc>
+          <w:tcPr>
+            <w:tcW w:w="0" w:type="auto"/>
+            <w:tcBorders>
+              <w:top w:val="single" w:sz="2" w:space="0" w:color="DFDFDF"/>
+              <w:left w:val="single" w:sz="2" w:space="0" w:color="DFDFDF"/>
+              <w:bottom w:val="single" w:sz="2" w:space="0" w:color="DFDFDF"/>
+              <w:right w:val="single" w:sz="2" w:space="0" w:color="DFDFDF"/>
+            </w:tcBorders>
+            <w:tcMar>
+              <w:top w:w="150" w:type="dxa"/>
+              <w:left w:w="60" w:type="dxa"/>
+              <w:bottom w:w="150" w:type="dxa"/>
+              <w:right w:w="60" w:type="dxa"/>
+            </w:tcMar>
+            <w:vAlign w:val="bottom"/>
+            <w:hideMark/>
+          </w:tcPr>
+          <w:p>
+            <w:pPr>
+              <w:ind w:left="720"/>
+              <w:rPr>
+                <w:b/>
+                <w:bCs/>
+              </w:rPr>
+            </w:pPr>
+            <w:r>
+              <w:rPr>
+                <w:b/>
+                <w:bCs/>
+              </w:rPr>
+              <w:t>Replication Controller </w:t>
+            </w:r>
+          </w:p>
+        </w:tc>
+        <w:tc>
+          <w:tcPr>
+            <w:tcW w:w="0" w:type="auto"/>
+            <w:tcBorders>
+              <w:top w:val="single" w:sz="2" w:space="0" w:color="DFDFDF"/>
+              <w:left w:val="single" w:sz="2" w:space="0" w:color="DFDFDF"/>
+              <w:bottom w:val="single" w:sz="2" w:space="0" w:color="DFDFDF"/>
+              <w:right w:val="single" w:sz="2" w:space="0" w:color="DFDFDF"/>
+            </w:tcBorders>
+            <w:tcMar>
+              <w:top w:w="150" w:type="dxa"/>
+              <w:left w:w="150" w:type="dxa"/>
+              <w:bottom w:w="150" w:type="dxa"/>
+              <w:right w:w="150" w:type="dxa"/>
+            </w:tcMar>
+            <w:vAlign w:val="bottom"/>
+            <w:hideMark/>
+          </w:tcPr>
+          <w:p>
+            <w:pPr>
+              <w:ind w:left="720"/>
+              <w:rPr>
+                <w:b/>
+                <w:bCs/>
+              </w:rPr>
+            </w:pPr>
+            <w:r>
+              <w:rPr>
+                <w:b/>
+                <w:bCs/>
+              </w:rPr>
+              <w:t> Replica Set  </w:t>
+            </w:r>
+          </w:p>
+        </w:tc>
+      </w:tr>
+      <w:tr>
+        <w:tc>
+          <w:tcPr>
+            <w:tcW w:w="0" w:type="auto"/>
+            <w:tcBorders>
+              <w:top w:val="single" w:sz="2" w:space="0" w:color="DFDFDF"/>
+              <w:left w:val="single" w:sz="2" w:space="0" w:color="DFDFDF"/>
+              <w:bottom w:val="single" w:sz="2" w:space="0" w:color="DFDFDF"/>
+              <w:right w:val="single" w:sz="2" w:space="0" w:color="DFDFDF"/>
+            </w:tcBorders>
+            <w:tcMar>
+              <w:top w:w="210" w:type="dxa"/>
+              <w:left w:w="150" w:type="dxa"/>
+              <w:bottom w:w="210" w:type="dxa"/>
+              <w:right w:w="150" w:type="dxa"/>
+            </w:tcMar>
+            <w:vAlign w:val="center"/>
+            <w:hideMark/>
+          </w:tcPr>
+          <w:p>
+            <w:pPr>
+              <w:ind w:left="720"/>
+            </w:pPr>
+            <w:r>
+              <w:t>The Replication Controller is the original form of replication in Kubernetes</w:t>
+            </w:r>
+          </w:p>
+        </w:tc>
+        <w:tc>
+          <w:tcPr>
+            <w:tcW w:w="0" w:type="auto"/>
+            <w:tcBorders>
+              <w:top w:val="single" w:sz="2" w:space="0" w:color="DFDFDF"/>
+              <w:left w:val="single" w:sz="2" w:space="0" w:color="DFDFDF"/>
+              <w:bottom w:val="single" w:sz="2" w:space="0" w:color="DFDFDF"/>
+              <w:right w:val="single" w:sz="2" w:space="0" w:color="DFDFDF"/>
+            </w:tcBorders>
+            <w:tcMar>
+              <w:top w:w="210" w:type="dxa"/>
+              <w:left w:w="150" w:type="dxa"/>
+              <w:bottom w:w="210" w:type="dxa"/>
+              <w:right w:w="150" w:type="dxa"/>
+            </w:tcMar>
+            <w:vAlign w:val="center"/>
+            <w:hideMark/>
+          </w:tcPr>
+          <w:p>
+            <w:pPr>
+              <w:ind w:left="720"/>
+            </w:pPr>
+            <w:proofErr w:type="spellStart"/>
+            <w:r>
+              <w:t>ReplicaSets</w:t>
+            </w:r>
+            <w:proofErr w:type="spellEnd"/>
+            <w:r>
+              <w:t xml:space="preserve"> are a higher-level API that gives the ability to easily run multiple instances of a given pod</w:t>
+            </w:r>
+          </w:p>
+        </w:tc>
+      </w:tr>
+      <w:tr>
+        <w:tc>
+          <w:tcPr>
+            <w:tcW w:w="0" w:type="auto"/>
+            <w:tcBorders>
+              <w:top w:val="single" w:sz="2" w:space="0" w:color="DFDFDF"/>
+              <w:left w:val="single" w:sz="2" w:space="0" w:color="DFDFDF"/>
+              <w:bottom w:val="single" w:sz="2" w:space="0" w:color="DFDFDF"/>
+              <w:right w:val="single" w:sz="2" w:space="0" w:color="DFDFDF"/>
+            </w:tcBorders>
+            <w:tcMar>
+              <w:top w:w="210" w:type="dxa"/>
+              <w:left w:w="150" w:type="dxa"/>
+              <w:bottom w:w="210" w:type="dxa"/>
+              <w:right w:w="150" w:type="dxa"/>
+            </w:tcMar>
+            <w:vAlign w:val="center"/>
+            <w:hideMark/>
+          </w:tcPr>
+          <w:p>
+            <w:pPr>
+              <w:ind w:left="720"/>
+            </w:pPr>
+            <w:r>
+              <w:t>The Replication Controller uses </w:t>
+            </w:r>
+            <w:r>
+              <w:rPr>
+                <w:b/>
+                <w:bCs/>
+              </w:rPr>
+              <w:t>equality-based selectors</w:t>
+            </w:r>
+            <w:r>
+              <w:t> to manage the pods.</w:t>
+            </w:r>
+          </w:p>
+        </w:tc>
+        <w:tc>
+          <w:tcPr>
+            <w:tcW w:w="0" w:type="auto"/>
+            <w:tcBorders>
+              <w:top w:val="single" w:sz="2" w:space="0" w:color="DFDFDF"/>
+              <w:left w:val="single" w:sz="2" w:space="0" w:color="DFDFDF"/>
+              <w:bottom w:val="single" w:sz="2" w:space="0" w:color="DFDFDF"/>
+              <w:right w:val="single" w:sz="2" w:space="0" w:color="DFDFDF"/>
+            </w:tcBorders>
+            <w:tcMar>
+              <w:top w:w="210" w:type="dxa"/>
+              <w:left w:w="150" w:type="dxa"/>
+              <w:bottom w:w="210" w:type="dxa"/>
+              <w:right w:w="150" w:type="dxa"/>
+            </w:tcMar>
+            <w:vAlign w:val="center"/>
+            <w:hideMark/>
+          </w:tcPr>
+          <w:p>
+            <w:pPr>
+              <w:ind w:left="720"/>
+            </w:pPr>
+            <w:proofErr w:type="spellStart"/>
+            <w:r>
+              <w:t>ReplicaSets</w:t>
+            </w:r>
+            <w:proofErr w:type="spellEnd"/>
+            <w:r>
+              <w:t xml:space="preserve"> Controller uses </w:t>
+            </w:r>
+            <w:r>
+              <w:rPr>
+                <w:b/>
+                <w:bCs/>
+              </w:rPr>
+              <w:t>set-based selectors</w:t>
+            </w:r>
+            <w:r>
+              <w:t> to manage the pods.</w:t>
+            </w:r>
+          </w:p>
+        </w:tc>
+      </w:tr>
+      <w:tr>
+        <w:tc>
+          <w:tcPr>
+            <w:tcW w:w="0" w:type="auto"/>
+            <w:tcBorders>
+              <w:top w:val="single" w:sz="2" w:space="0" w:color="DFDFDF"/>
+              <w:left w:val="single" w:sz="2" w:space="0" w:color="DFDFDF"/>
+              <w:bottom w:val="single" w:sz="2" w:space="0" w:color="DFDFDF"/>
+              <w:right w:val="single" w:sz="2" w:space="0" w:color="DFDFDF"/>
+            </w:tcBorders>
+            <w:tcMar>
+              <w:top w:w="210" w:type="dxa"/>
+              <w:left w:w="150" w:type="dxa"/>
+              <w:bottom w:w="210" w:type="dxa"/>
+              <w:right w:w="150" w:type="dxa"/>
+            </w:tcMar>
+            <w:vAlign w:val="center"/>
+            <w:hideMark/>
+          </w:tcPr>
+          <w:p>
+            <w:pPr>
+              <w:ind w:left="720"/>
+            </w:pPr>
+            <w:r>
+              <w:t>The rolling-update command works with Replication Controllers</w:t>
+            </w:r>
+          </w:p>
+        </w:tc>
+        <w:tc>
+          <w:tcPr>
+            <w:tcW w:w="0" w:type="auto"/>
+            <w:tcBorders>
+              <w:top w:val="single" w:sz="2" w:space="0" w:color="DFDFDF"/>
+              <w:left w:val="single" w:sz="2" w:space="0" w:color="DFDFDF"/>
+              <w:bottom w:val="single" w:sz="2" w:space="0" w:color="DFDFDF"/>
+              <w:right w:val="single" w:sz="2" w:space="0" w:color="DFDFDF"/>
+            </w:tcBorders>
+            <w:tcMar>
+              <w:top w:w="210" w:type="dxa"/>
+              <w:left w:w="150" w:type="dxa"/>
+              <w:bottom w:w="210" w:type="dxa"/>
+              <w:right w:w="150" w:type="dxa"/>
+            </w:tcMar>
+            <w:vAlign w:val="center"/>
+            <w:hideMark/>
+          </w:tcPr>
+          <w:p>
+            <w:pPr>
+              <w:ind w:left="720"/>
+            </w:pPr>
+            <w:r>
+              <w:t xml:space="preserve">The rolling-update command won’t work with </w:t>
+            </w:r>
+            <w:proofErr w:type="spellStart"/>
+            <w:r>
+              <w:t>ReplicaSets</w:t>
+            </w:r>
+            <w:proofErr w:type="spellEnd"/>
+            <w:r>
+              <w:t>.</w:t>
+            </w:r>
+          </w:p>
+        </w:tc>
+      </w:tr>
+      <w:tr>
+        <w:tc>
+          <w:tcPr>
+            <w:tcW w:w="0" w:type="auto"/>
+            <w:tcBorders>
+              <w:top w:val="single" w:sz="2" w:space="0" w:color="DFDFDF"/>
+              <w:left w:val="single" w:sz="2" w:space="0" w:color="DFDFDF"/>
+              <w:bottom w:val="single" w:sz="2" w:space="0" w:color="DFDFDF"/>
+              <w:right w:val="single" w:sz="2" w:space="0" w:color="DFDFDF"/>
+            </w:tcBorders>
+            <w:tcMar>
+              <w:top w:w="210" w:type="dxa"/>
+              <w:left w:w="150" w:type="dxa"/>
+              <w:bottom w:w="210" w:type="dxa"/>
+              <w:right w:w="150" w:type="dxa"/>
+            </w:tcMar>
+            <w:vAlign w:val="center"/>
+            <w:hideMark/>
+          </w:tcPr>
+          <w:p>
+            <w:pPr>
+              <w:ind w:left="720"/>
+            </w:pPr>
+            <w:r>
+              <w:t xml:space="preserve">Replica Controller is deprecated and replaced by </w:t>
+            </w:r>
+            <w:proofErr w:type="spellStart"/>
+            <w:r>
+              <w:t>ReplicaSets</w:t>
+            </w:r>
+            <w:proofErr w:type="spellEnd"/>
+            <w:r>
+              <w:t>.</w:t>
+            </w:r>
+          </w:p>
+        </w:tc>
+        <w:tc>
+          <w:tcPr>
+            <w:tcW w:w="0" w:type="auto"/>
+            <w:tcBorders>
+              <w:top w:val="single" w:sz="2" w:space="0" w:color="DFDFDF"/>
+              <w:left w:val="single" w:sz="2" w:space="0" w:color="DFDFDF"/>
+              <w:bottom w:val="single" w:sz="2" w:space="0" w:color="DFDFDF"/>
+              <w:right w:val="single" w:sz="2" w:space="0" w:color="DFDFDF"/>
+            </w:tcBorders>
+            <w:tcMar>
+              <w:top w:w="210" w:type="dxa"/>
+              <w:left w:w="150" w:type="dxa"/>
+              <w:bottom w:w="210" w:type="dxa"/>
+              <w:right w:w="150" w:type="dxa"/>
+            </w:tcMar>
+            <w:vAlign w:val="center"/>
+            <w:hideMark/>
+          </w:tcPr>
+          <w:p>
+            <w:pPr>
+              <w:ind w:left="720"/>
+            </w:pPr>
+            <w:r>
+              <w:t xml:space="preserve">Deployments are recommended over </w:t>
+            </w:r>
+            <w:proofErr w:type="spellStart"/>
+            <w:r>
+              <w:t>ReplicaSets</w:t>
+            </w:r>
+            <w:proofErr w:type="spellEnd"/>
+            <w:r>
+              <w:t>.</w:t>
+            </w:r>
+          </w:p>
+        </w:tc>
+      </w:tr>
+    </w:tbl>
+    <w:p>
+      <w:pPr>
+        <w:ind w:left="720"/>
+      </w:pPr>
+    </w:p>
+    <w:p>
+      <w:pPr>
         <w:numPr>
           <w:ilvl w:val="0"/>
           <w:numId w:val="1"/>
@@ -159,6 +565,7 @@
         </w:numPr>
       </w:pPr>
       <w:r>
+        <w:lastRenderedPageBreak/>
         <w:t>What are the storage types available in azure?</w:t>
       </w:r>
     </w:p>
@@ -1216,10 +1623,32 @@
     <w:qFormat/>
     <w:rsid w:val="00224148"/>
   </w:style>
+  <w:style w:type="paragraph" w:styleId="Heading2">
+    <w:name w:val="heading 2"/>
+    <w:basedOn w:val="Normal"/>
+    <w:next w:val="Normal"/>
+    <w:link w:val="Heading2Char"/>
+    <w:uiPriority w:val="9"/>
+    <w:semiHidden/>
+    <w:unhideWhenUsed/>
+    <w:qFormat/>
+    <w:rsid w:val="00F25867"/>
+    <w:pPr>
+      <w:keepNext/>
+      <w:keepLines/>
+      <w:spacing w:before="40" w:after="0"/>
+      <w:outlineLvl w:val="1"/>
+    </w:pPr>
+    <w:rPr>
+      <w:rFonts w:asciiTheme="majorHAnsi" w:eastAsiaTheme="majorEastAsia" w:hAnsiTheme="majorHAnsi" w:cstheme="majorBidi"/>
+      <w:color w:val="2F5496" w:themeColor="accent1" w:themeShade="BF"/>
+      <w:sz w:val="26"/>
+      <w:szCs w:val="26"/>
+    </w:rPr>
+  </w:style>
   <w:style w:type="character" w:default="1" w:styleId="DefaultParagraphFont">
     <w:name w:val="Default Paragraph Font"/>
     <w:uiPriority w:val="1"/>
-    <w:semiHidden/>
     <w:unhideWhenUsed/>
   </w:style>
   <w:style w:type="table" w:default="1" w:styleId="TableNormal">
@@ -1242,6 +1671,20 @@
     <w:uiPriority w:val="99"/>
     <w:semiHidden/>
     <w:unhideWhenUsed/>
+  </w:style>
+  <w:style w:type="character" w:customStyle="1" w:styleId="Heading2Char">
+    <w:name w:val="Heading 2 Char"/>
+    <w:basedOn w:val="DefaultParagraphFont"/>
+    <w:link w:val="Heading2"/>
+    <w:uiPriority w:val="9"/>
+    <w:semiHidden/>
+    <w:rsid w:val="00F25867"/>
+    <w:rPr>
+      <w:rFonts w:asciiTheme="majorHAnsi" w:eastAsiaTheme="majorEastAsia" w:hAnsiTheme="majorHAnsi" w:cstheme="majorBidi"/>
+      <w:color w:val="2F5496" w:themeColor="accent1" w:themeShade="BF"/>
+      <w:sz w:val="26"/>
+      <w:szCs w:val="26"/>
+    </w:rPr>
   </w:style>
 </w:styles>
 </file>

</xml_diff>